<commit_message>
Update 6/1/2023 5:38AM EST
Updates as of 5:38AM EST on 6/1/2023.
</commit_message>
<xml_diff>
--- a/WAR CRIME PREVENTION SECURITY SYSTEMS/SPECIFIC/&MOUTH WAR CRIME PREVENTION/20230601 - MCE123 Technology Development - Mouth War Crime Prevention Security Systems - v1.0.1.11.docx
+++ b/WAR CRIME PREVENTION SECURITY SYSTEMS/SPECIFIC/&MOUTH WAR CRIME PREVENTION/20230601 - MCE123 Technology Development - Mouth War Crime Prevention Security Systems - v1.0.1.11.docx
@@ -2429,7 +2429,15 @@
           <w:bCs/>
           <w:color w:val="FF0000"/>
         </w:rPr>
-        <w:t xml:space="preserve">MOUTH </w:t>
+        <w:t>LI</w:t>
+      </w:r>
+      <w:r>
+        <w:rPr>
+          <w:b/>
+          <w:bCs/>
+          <w:color w:val="FF0000"/>
+        </w:rPr>
+        <w:t xml:space="preserve">TTLE </w:t>
       </w:r>
       <w:proofErr w:type="gramStart"/>
       <w:r>
@@ -2438,7 +2446,7 @@
           <w:bCs/>
           <w:color w:val="FF0000"/>
         </w:rPr>
-        <w:t>RUB</w:t>
+        <w:t>HICCUP</w:t>
       </w:r>
       <w:r>
         <w:rPr>
@@ -2499,7 +2507,7 @@
           <w:bCs/>
           <w:color w:val="FF0000"/>
         </w:rPr>
-        <w:t>SORE</w:t>
+        <w:t>RUB</w:t>
       </w:r>
       <w:r>
         <w:rPr>
@@ -2560,7 +2568,7 @@
           <w:bCs/>
           <w:color w:val="FF0000"/>
         </w:rPr>
-        <w:t>WARRANT</w:t>
+        <w:t>SORE</w:t>
       </w:r>
       <w:r>
         <w:rPr>
@@ -2612,7 +2620,7 @@
           <w:bCs/>
           <w:color w:val="FF0000"/>
         </w:rPr>
-        <w:t xml:space="preserve">PILL </w:t>
+        <w:t xml:space="preserve">MOUTH </w:t>
       </w:r>
       <w:proofErr w:type="gramStart"/>
       <w:r>
@@ -2621,7 +2629,7 @@
           <w:bCs/>
           <w:color w:val="FF0000"/>
         </w:rPr>
-        <w:t>POP</w:t>
+        <w:t>WARRANT</w:t>
       </w:r>
       <w:r>
         <w:rPr>
@@ -2673,7 +2681,7 @@
           <w:bCs/>
           <w:color w:val="FF0000"/>
         </w:rPr>
-        <w:t xml:space="preserve">SMART </w:t>
+        <w:t xml:space="preserve">PILL </w:t>
       </w:r>
       <w:proofErr w:type="gramStart"/>
       <w:r>
@@ -2682,7 +2690,7 @@
           <w:bCs/>
           <w:color w:val="FF0000"/>
         </w:rPr>
-        <w:t>SMILE</w:t>
+        <w:t>POP</w:t>
       </w:r>
       <w:r>
         <w:rPr>
@@ -2728,14 +2736,6 @@
         </w:rPr>
         <w:t xml:space="preserve">ANY </w:t>
       </w:r>
-      <w:r>
-        <w:rPr>
-          <w:b/>
-          <w:bCs/>
-          <w:color w:val="FF0000"/>
-        </w:rPr>
-        <w:t xml:space="preserve">SMIRK </w:t>
-      </w:r>
       <w:proofErr w:type="gramStart"/>
       <w:r>
         <w:rPr>
@@ -2743,7 +2743,7 @@
           <w:bCs/>
           <w:color w:val="FF0000"/>
         </w:rPr>
-        <w:t>SMEAR</w:t>
+        <w:t>SLURP</w:t>
       </w:r>
       <w:r>
         <w:rPr>
@@ -2795,7 +2795,7 @@
           <w:bCs/>
           <w:color w:val="FF0000"/>
         </w:rPr>
-        <w:t xml:space="preserve">SMIRK </w:t>
+        <w:t xml:space="preserve">SMART </w:t>
       </w:r>
       <w:proofErr w:type="gramStart"/>
       <w:r>
@@ -2850,6 +2850,14 @@
         </w:rPr>
         <w:t xml:space="preserve">ANY </w:t>
       </w:r>
+      <w:r>
+        <w:rPr>
+          <w:b/>
+          <w:bCs/>
+          <w:color w:val="FF0000"/>
+        </w:rPr>
+        <w:t xml:space="preserve">SMIRK </w:t>
+      </w:r>
       <w:proofErr w:type="gramStart"/>
       <w:r>
         <w:rPr>
@@ -2857,7 +2865,7 @@
           <w:bCs/>
           <w:color w:val="FF0000"/>
         </w:rPr>
-        <w:t>SNEEZE</w:t>
+        <w:t>SMEAR</w:t>
       </w:r>
       <w:r>
         <w:rPr>
@@ -2909,7 +2917,7 @@
           <w:bCs/>
           <w:color w:val="FF0000"/>
         </w:rPr>
-        <w:t xml:space="preserve">SNEEZE, </w:t>
+        <w:t xml:space="preserve">SMIRK </w:t>
       </w:r>
       <w:proofErr w:type="gramStart"/>
       <w:r>
@@ -2918,7 +2926,7 @@
           <w:bCs/>
           <w:color w:val="FF0000"/>
         </w:rPr>
-        <w:t>GASP</w:t>
+        <w:t>SMILE</w:t>
       </w:r>
       <w:r>
         <w:rPr>
@@ -2964,14 +2972,6 @@
         </w:rPr>
         <w:t xml:space="preserve">ANY </w:t>
       </w:r>
-      <w:r>
-        <w:rPr>
-          <w:b/>
-          <w:bCs/>
-          <w:color w:val="FF0000"/>
-        </w:rPr>
-        <w:t xml:space="preserve">SNEEZE, </w:t>
-      </w:r>
       <w:proofErr w:type="gramStart"/>
       <w:r>
         <w:rPr>
@@ -2979,7 +2979,7 @@
           <w:bCs/>
           <w:color w:val="FF0000"/>
         </w:rPr>
-        <w:t>SWALLOW</w:t>
+        <w:t>SNEEZE</w:t>
       </w:r>
       <w:r>
         <w:rPr>
@@ -3032,7 +3032,7 @@
           <w:bCs/>
           <w:color w:val="FF0000"/>
         </w:rPr>
-        <w:t xml:space="preserve">SNEEZE, SWALLOW, </w:t>
+        <w:t xml:space="preserve">SNEEZE, </w:t>
       </w:r>
       <w:proofErr w:type="gramStart"/>
       <w:r>
@@ -3041,7 +3041,7 @@
           <w:bCs/>
           <w:color w:val="FF0000"/>
         </w:rPr>
-        <w:t>INHALE</w:t>
+        <w:t>GASP</w:t>
       </w:r>
       <w:r>
         <w:rPr>
@@ -3087,6 +3087,14 @@
         </w:rPr>
         <w:t xml:space="preserve">ANY </w:t>
       </w:r>
+      <w:r>
+        <w:rPr>
+          <w:b/>
+          <w:bCs/>
+          <w:color w:val="FF0000"/>
+        </w:rPr>
+        <w:t xml:space="preserve">SNEEZE, </w:t>
+      </w:r>
       <w:proofErr w:type="gramStart"/>
       <w:r>
         <w:rPr>
@@ -3094,7 +3102,7 @@
           <w:bCs/>
           <w:color w:val="FF0000"/>
         </w:rPr>
-        <w:t>SNEEZING</w:t>
+        <w:t>SWALLOW</w:t>
       </w:r>
       <w:r>
         <w:rPr>
@@ -3140,6 +3148,14 @@
         </w:rPr>
         <w:t xml:space="preserve">ANY </w:t>
       </w:r>
+      <w:r>
+        <w:rPr>
+          <w:b/>
+          <w:bCs/>
+          <w:color w:val="FF0000"/>
+        </w:rPr>
+        <w:t xml:space="preserve">SNEEZE, SWALLOW, </w:t>
+      </w:r>
       <w:proofErr w:type="gramStart"/>
       <w:r>
         <w:rPr>
@@ -3147,7 +3163,7 @@
           <w:bCs/>
           <w:color w:val="FF0000"/>
         </w:rPr>
-        <w:t>SNORING</w:t>
+        <w:t>INHALE</w:t>
       </w:r>
       <w:r>
         <w:rPr>
@@ -3200,7 +3216,7 @@
           <w:bCs/>
           <w:color w:val="FF0000"/>
         </w:rPr>
-        <w:t>SNORKLING</w:t>
+        <w:t>SNEEZING</w:t>
       </w:r>
       <w:r>
         <w:rPr>
@@ -3246,14 +3262,6 @@
         </w:rPr>
         <w:t xml:space="preserve">ANY </w:t>
       </w:r>
-      <w:r>
-        <w:rPr>
-          <w:b/>
-          <w:bCs/>
-          <w:color w:val="FF0000"/>
-        </w:rPr>
-        <w:t xml:space="preserve">SPEAKING </w:t>
-      </w:r>
       <w:proofErr w:type="gramStart"/>
       <w:r>
         <w:rPr>
@@ -3261,7 +3269,7 @@
           <w:bCs/>
           <w:color w:val="FF0000"/>
         </w:rPr>
-        <w:t>ALTERATION</w:t>
+        <w:t>SNORING</w:t>
       </w:r>
       <w:r>
         <w:rPr>
@@ -3307,14 +3315,6 @@
         </w:rPr>
         <w:t xml:space="preserve">ANY </w:t>
       </w:r>
-      <w:r>
-        <w:rPr>
-          <w:b/>
-          <w:bCs/>
-          <w:color w:val="FF0000"/>
-        </w:rPr>
-        <w:t xml:space="preserve">SPEECH </w:t>
-      </w:r>
       <w:proofErr w:type="gramStart"/>
       <w:r>
         <w:rPr>
@@ -3322,7 +3322,7 @@
           <w:bCs/>
           <w:color w:val="FF0000"/>
         </w:rPr>
-        <w:t>ALTERATION</w:t>
+        <w:t>SNORKLING</w:t>
       </w:r>
       <w:r>
         <w:rPr>
@@ -3374,7 +3374,7 @@
           <w:bCs/>
           <w:color w:val="FF0000"/>
         </w:rPr>
-        <w:t xml:space="preserve">SWALLOW </w:t>
+        <w:t xml:space="preserve">SPEAKING </w:t>
       </w:r>
       <w:proofErr w:type="gramStart"/>
       <w:r>
@@ -3383,7 +3383,7 @@
           <w:bCs/>
           <w:color w:val="FF0000"/>
         </w:rPr>
-        <w:t>BURP</w:t>
+        <w:t>ALTERATION</w:t>
       </w:r>
       <w:r>
         <w:rPr>
@@ -3435,7 +3435,7 @@
           <w:bCs/>
           <w:color w:val="FF0000"/>
         </w:rPr>
-        <w:t xml:space="preserve">SWALLOW </w:t>
+        <w:t xml:space="preserve">SPEECH </w:t>
       </w:r>
       <w:proofErr w:type="gramStart"/>
       <w:r>
@@ -3444,7 +3444,7 @@
           <w:bCs/>
           <w:color w:val="FF0000"/>
         </w:rPr>
-        <w:t>HICCUP</w:t>
+        <w:t>ALTERATION</w:t>
       </w:r>
       <w:r>
         <w:rPr>
@@ -3496,7 +3496,7 @@
           <w:bCs/>
           <w:color w:val="FF0000"/>
         </w:rPr>
-        <w:t xml:space="preserve">SWALLOW, </w:t>
+        <w:t xml:space="preserve">SWALLOW </w:t>
       </w:r>
       <w:proofErr w:type="gramStart"/>
       <w:r>
@@ -3505,7 +3505,7 @@
           <w:bCs/>
           <w:color w:val="FF0000"/>
         </w:rPr>
-        <w:t>INHALE</w:t>
+        <w:t>BURP</w:t>
       </w:r>
       <w:r>
         <w:rPr>
@@ -3566,7 +3566,7 @@
           <w:bCs/>
           <w:color w:val="FF0000"/>
         </w:rPr>
-        <w:t>SNEEZE</w:t>
+        <w:t>HICCUP</w:t>
       </w:r>
       <w:r>
         <w:rPr>
@@ -3618,7 +3618,7 @@
           <w:bCs/>
           <w:color w:val="FF0000"/>
         </w:rPr>
-        <w:t xml:space="preserve">TALKING </w:t>
+        <w:t xml:space="preserve">SWALLOW, </w:t>
       </w:r>
       <w:proofErr w:type="gramStart"/>
       <w:r>
@@ -3627,7 +3627,7 @@
           <w:bCs/>
           <w:color w:val="FF0000"/>
         </w:rPr>
-        <w:t>ALTERATION</w:t>
+        <w:t>INHALE</w:t>
       </w:r>
       <w:r>
         <w:rPr>
@@ -3679,7 +3679,7 @@
           <w:bCs/>
           <w:color w:val="FF0000"/>
         </w:rPr>
-        <w:t xml:space="preserve">TALKING </w:t>
+        <w:t xml:space="preserve">SWALLOW </w:t>
       </w:r>
       <w:proofErr w:type="gramStart"/>
       <w:r>
@@ -3688,7 +3688,7 @@
           <w:bCs/>
           <w:color w:val="FF0000"/>
         </w:rPr>
-        <w:t>CONTROL</w:t>
+        <w:t>SNEEZE</w:t>
       </w:r>
       <w:r>
         <w:rPr>
@@ -3740,7 +3740,7 @@
           <w:bCs/>
           <w:color w:val="FF0000"/>
         </w:rPr>
-        <w:t xml:space="preserve">TEARY EYED </w:t>
+        <w:t xml:space="preserve">TALKING </w:t>
       </w:r>
       <w:proofErr w:type="gramStart"/>
       <w:r>
@@ -3749,7 +3749,7 @@
           <w:bCs/>
           <w:color w:val="FF0000"/>
         </w:rPr>
-        <w:t>SMILE</w:t>
+        <w:t>ALTERATION</w:t>
       </w:r>
       <w:r>
         <w:rPr>
@@ -3801,7 +3801,7 @@
           <w:bCs/>
           <w:color w:val="FF0000"/>
         </w:rPr>
-        <w:t xml:space="preserve">TREASONOUS </w:t>
+        <w:t xml:space="preserve">TALKING </w:t>
       </w:r>
       <w:proofErr w:type="gramStart"/>
       <w:r>
@@ -3810,7 +3810,7 @@
           <w:bCs/>
           <w:color w:val="FF0000"/>
         </w:rPr>
-        <w:t>BURP</w:t>
+        <w:t>CONTROL</w:t>
       </w:r>
       <w:r>
         <w:rPr>
@@ -3862,7 +3862,7 @@
           <w:bCs/>
           <w:color w:val="FF0000"/>
         </w:rPr>
-        <w:t xml:space="preserve">TREASONOUS </w:t>
+        <w:t xml:space="preserve">TEARY EYED </w:t>
       </w:r>
       <w:proofErr w:type="gramStart"/>
       <w:r>
@@ -3932,7 +3932,7 @@
           <w:bCs/>
           <w:color w:val="FF0000"/>
         </w:rPr>
-        <w:t>SMIRK</w:t>
+        <w:t>BURP</w:t>
       </w:r>
       <w:r>
         <w:rPr>
@@ -3993,7 +3993,7 @@
           <w:bCs/>
           <w:color w:val="FF0000"/>
         </w:rPr>
-        <w:t>SNEEZE</w:t>
+        <w:t>SMILE</w:t>
       </w:r>
       <w:r>
         <w:rPr>
@@ -4054,7 +4054,7 @@
           <w:bCs/>
           <w:color w:val="FF0000"/>
         </w:rPr>
-        <w:t>SWALLOW</w:t>
+        <w:t>SMIRK</w:t>
       </w:r>
       <w:r>
         <w:rPr>
@@ -4106,6 +4106,128 @@
           <w:bCs/>
           <w:color w:val="FF0000"/>
         </w:rPr>
+        <w:t xml:space="preserve">TREASONOUS </w:t>
+      </w:r>
+      <w:proofErr w:type="gramStart"/>
+      <w:r>
+        <w:rPr>
+          <w:b/>
+          <w:bCs/>
+          <w:color w:val="FF0000"/>
+        </w:rPr>
+        <w:t>SNEEZE</w:t>
+      </w:r>
+      <w:r>
+        <w:rPr>
+          <w:b/>
+          <w:bCs/>
+        </w:rPr>
+        <w:t>;</w:t>
+      </w:r>
+      <w:proofErr w:type="gramEnd"/>
+    </w:p>
+    <w:p>
+      <w:pPr>
+        <w:ind w:left="360"/>
+        <w:jc w:val="both"/>
+        <w:rPr>
+          <w:b/>
+          <w:bCs/>
+        </w:rPr>
+      </w:pPr>
+      <w:r>
+        <w:tab/>
+      </w:r>
+      <w:r>
+        <w:rPr>
+          <w:u w:val="single"/>
+        </w:rPr>
+        <w:t>PREVENTION SECURITY SYSTEM</w:t>
+      </w:r>
+      <w:r>
+        <w:rPr>
+          <w:u w:val="single"/>
+        </w:rPr>
+        <w:t>:</w:t>
+      </w:r>
+      <w:r>
+        <w:t xml:space="preserve"> </w:t>
+      </w:r>
+      <w:r>
+        <w:rPr>
+          <w:b/>
+          <w:bCs/>
+          <w:color w:val="FF0000"/>
+        </w:rPr>
+        <w:t xml:space="preserve">ANY </w:t>
+      </w:r>
+      <w:r>
+        <w:rPr>
+          <w:b/>
+          <w:bCs/>
+          <w:color w:val="FF0000"/>
+        </w:rPr>
+        <w:t xml:space="preserve">TREASONOUS </w:t>
+      </w:r>
+      <w:proofErr w:type="gramStart"/>
+      <w:r>
+        <w:rPr>
+          <w:b/>
+          <w:bCs/>
+          <w:color w:val="FF0000"/>
+        </w:rPr>
+        <w:t>SWALLOW</w:t>
+      </w:r>
+      <w:r>
+        <w:rPr>
+          <w:b/>
+          <w:bCs/>
+        </w:rPr>
+        <w:t>;</w:t>
+      </w:r>
+      <w:proofErr w:type="gramEnd"/>
+    </w:p>
+    <w:p>
+      <w:pPr>
+        <w:ind w:left="360"/>
+        <w:jc w:val="both"/>
+        <w:rPr>
+          <w:b/>
+          <w:bCs/>
+        </w:rPr>
+      </w:pPr>
+      <w:r>
+        <w:tab/>
+      </w:r>
+      <w:r>
+        <w:rPr>
+          <w:u w:val="single"/>
+        </w:rPr>
+        <w:t>PREVENTION SECURITY SYSTEM</w:t>
+      </w:r>
+      <w:r>
+        <w:rPr>
+          <w:u w:val="single"/>
+        </w:rPr>
+        <w:t>:</w:t>
+      </w:r>
+      <w:r>
+        <w:t xml:space="preserve"> </w:t>
+      </w:r>
+      <w:r>
+        <w:rPr>
+          <w:b/>
+          <w:bCs/>
+          <w:color w:val="FF0000"/>
+        </w:rPr>
+        <w:t xml:space="preserve">ANY </w:t>
+      </w:r>
+      <w:r>
+        <w:rPr>
+          <w:b/>
+          <w:bCs/>
+          <w:color w:val="FF0000"/>
+        </w:rPr>
         <w:t xml:space="preserve">UNHAPPY </w:t>
       </w:r>
       <w:proofErr w:type="gramStart"/>
@@ -4224,6 +4346,7 @@
         <w:rPr>
           <w:u w:val="single"/>
         </w:rPr>
+        <w:lastRenderedPageBreak/>
         <w:t>}</w:t>
       </w:r>
     </w:p>

</xml_diff>